<commit_message>
Amended version of mai_4500_fix4.sql
git-svn-id: svn://127.0.0.1/mai@2875 521c773d-b55a-d943-8648-67ffa5d26747
</commit_message>
<xml_diff>
--- a/trunk/doc/readme_mai_4500_fix4.docx
+++ b/trunk/doc/readme_mai_4500_fix4.docx
@@ -2163,7 +2163,16 @@
                 <w:sz w:val="16"/>
                 <w:szCs w:val="16"/>
               </w:rPr>
-              <w:t>3.0</w:t>
+              <w:t>3.</w:t>
+            </w:r>
+            <w:r>
+              <w:rPr>
+                <w:rFonts w:ascii="Calibri" w:hAnsi="Calibri" w:cs="Calibri"/>
+                <w:color w:val="000000"/>
+                <w:sz w:val="16"/>
+                <w:szCs w:val="16"/>
+              </w:rPr>
+              <w:t>1</w:t>
             </w:r>
           </w:p>
         </w:tc>

</xml_diff>